<commit_message>
finished writing algorithm code
</commit_message>
<xml_diff>
--- a/report-1.docx
+++ b/report-1.docx
@@ -1,6 +1,6 @@
 
 <file path=word/document.xml><?xml version="1.0" encoding="utf-8"?>
-<w:document xmlns:wpc="http://schemas.microsoft.com/office/word/2010/wordprocessingCanvas" xmlns:cx="http://schemas.microsoft.com/office/drawing/2014/chartex" xmlns:cx1="http://schemas.microsoft.com/office/drawing/2015/9/8/chartex" xmlns:cx2="http://schemas.microsoft.com/office/drawing/2015/10/21/chartex" xmlns:cx3="http://schemas.microsoft.com/office/drawing/2016/5/9/chartex" xmlns:cx4="http://schemas.microsoft.com/office/drawing/2016/5/10/chartex" xmlns:cx5="http://schemas.microsoft.com/office/drawing/2016/5/11/chartex" xmlns:cx6="http://schemas.microsoft.com/office/drawing/2016/5/12/chartex" xmlns:cx7="http://schemas.microsoft.com/office/drawing/2016/5/13/chartex" xmlns:cx8="http://schemas.microsoft.com/office/drawing/2016/5/14/chartex" xmlns:mc="http://schemas.openxmlformats.org/markup-compatibility/2006" xmlns:aink="http://schemas.microsoft.com/office/drawing/2016/ink" xmlns:am3d="http://schemas.microsoft.com/office/drawing/2017/model3d" xmlns:o="urn:schemas-microsoft-com:office:office" xmlns:oel="http://schemas.microsoft.com/office/2019/extlst" xmlns:r="http://schemas.openxmlformats.org/officeDocument/2006/relationships" xmlns:m="http://schemas.openxmlformats.org/officeDocument/2006/math" xmlns:v="urn:schemas-microsoft-com:vml" xmlns:wp14="http://schemas.microsoft.com/office/word/2010/wordprocessingDrawing" xmlns:wp="http://schemas.openxmlformats.org/drawingml/2006/wordprocessingDrawing" xmlns:w10="urn:schemas-microsoft-com:office:word" xmlns:w="http://schemas.openxmlformats.org/wordprocessingml/2006/main" xmlns:w14="http://schemas.microsoft.com/office/word/2010/wordml" xmlns:w15="http://schemas.microsoft.com/office/word/2012/wordml" xmlns:w16cex="http://schemas.microsoft.com/office/word/2018/wordml/cex" xmlns:w16cid="http://schemas.microsoft.com/office/word/2016/wordml/cid" xmlns:w16="http://schemas.microsoft.com/office/word/2018/wordml" xmlns:w16du="http://schemas.microsoft.com/office/word/2023/wordml/word16du" xmlns:w16sdtdh="http://schemas.microsoft.com/office/word/2020/wordml/sdtdatahash" xmlns:w16sdtfl="http://schemas.microsoft.com/office/word/2024/wordml/sdtformatlock" xmlns:w16se="http://schemas.microsoft.com/office/word/2015/wordml/symex" xmlns:wpg="http://schemas.microsoft.com/office/word/2010/wordprocessingGroup" xmlns:wpi="http://schemas.microsoft.com/office/word/2010/wordprocessingInk" xmlns:wne="http://schemas.microsoft.com/office/word/2006/wordml" xmlns:wps="http://schemas.microsoft.com/office/word/2010/wordprocessingShape" mc:Ignorable="w14 w15 w16se w16cid w16 w16cex w16sdtdh w16sdtfl w16du wp14">
+<w:document xmlns:wpc="http://schemas.microsoft.com/office/word/2010/wordprocessingCanvas" xmlns:cx="http://schemas.microsoft.com/office/drawing/2014/chartex" xmlns:mc="http://schemas.openxmlformats.org/markup-compatibility/2006" xmlns:o="urn:schemas-microsoft-com:office:office" xmlns:r="http://schemas.openxmlformats.org/officeDocument/2006/relationships" xmlns:m="http://schemas.openxmlformats.org/officeDocument/2006/math" xmlns:v="urn:schemas-microsoft-com:vml" xmlns:wp14="http://schemas.microsoft.com/office/word/2010/wordprocessingDrawing" xmlns:wp="http://schemas.openxmlformats.org/drawingml/2006/wordprocessingDrawing" xmlns:w10="urn:schemas-microsoft-com:office:word" xmlns:w="http://schemas.openxmlformats.org/wordprocessingml/2006/main" xmlns:w14="http://schemas.microsoft.com/office/word/2010/wordml" xmlns:w15="http://schemas.microsoft.com/office/word/2012/wordml" xmlns:w16se="http://schemas.microsoft.com/office/word/2015/wordml/symex" xmlns:wpg="http://schemas.microsoft.com/office/word/2010/wordprocessingGroup" xmlns:wpi="http://schemas.microsoft.com/office/word/2010/wordprocessingInk" xmlns:wne="http://schemas.microsoft.com/office/word/2006/wordml" xmlns:wps="http://schemas.microsoft.com/office/word/2010/wordprocessingShape" mc:Ignorable="w14 w15 w16se wp14">
   <w:body>
     <w:p>
       <w:pPr>
@@ -73,7 +73,7 @@
     </w:p>
     <w:tbl>
       <w:tblPr>
-        <w:tblStyle w:val="PlainTable3"/>
+        <w:tblStyle w:val="3"/>
         <w:tblpPr w:leftFromText="180" w:rightFromText="180" w:vertAnchor="text" w:horzAnchor="page" w:tblpX="2473" w:tblpY="4123"/>
         <w:tblW w:w="0" w:type="auto"/>
         <w:tblLook w:val="04A0" w:firstRow="1" w:lastRow="0" w:firstColumn="1" w:lastColumn="0" w:noHBand="0" w:noVBand="1"/>
@@ -155,6 +155,34 @@
                 <w:szCs w:val="24"/>
               </w:rPr>
             </w:pPr>
+            <w:r>
+              <w:rPr>
+                <w:rFonts w:asciiTheme="majorBidi" w:hAnsiTheme="majorBidi" w:cstheme="majorBidi"/>
+                <w:b w:val="0"/>
+                <w:sz w:val="24"/>
+                <w:szCs w:val="24"/>
+              </w:rPr>
+              <w:t>Mohammed ahmed saeed</w:t>
+            </w:r>
+          </w:p>
+          <w:p>
+            <w:pPr>
+              <w:rPr>
+                <w:rFonts w:asciiTheme="majorBidi" w:hAnsiTheme="majorBidi" w:cstheme="majorBidi"/>
+                <w:b w:val="0"/>
+                <w:sz w:val="24"/>
+                <w:szCs w:val="24"/>
+              </w:rPr>
+            </w:pPr>
+            <w:r>
+              <w:rPr>
+                <w:rFonts w:asciiTheme="majorBidi" w:hAnsiTheme="majorBidi" w:cstheme="majorBidi"/>
+                <w:b w:val="0"/>
+                <w:sz w:val="24"/>
+                <w:szCs w:val="24"/>
+              </w:rPr>
+              <w:t>muneer ali naji salman</w:t>
+            </w:r>
           </w:p>
         </w:tc>
         <w:tc>
@@ -264,7 +292,39 @@
           <w:sz w:val="24"/>
           <w:szCs w:val="24"/>
         </w:rPr>
-        <w:t>Network security has become a critical concern in modern information systems as cyber threats continue to evolve in sophistication and scale. Intrusion Detection Systems (IDS) serve as essential defensive mechanisms within network infrastructure, identifying and classifying network traffic to distinguish between legitimate (benign) and malicious (attack) activities. Traditional rule-based detection systems face significant limitations in adapting to novel attack patterns and zero-day exploits. Machine learning approaches have emerged as powerful alternatives, leveraging pattern recognition capabilities to improve detection accuracy across diverse threat landscapes</w:t>
+        <w:t xml:space="preserve">This project aims to build a predictive model using machine learning techniques to determine an individual's likelihood of developing diabetes based on a range of medical and physical characteristics. This type of model helps support medical decision-making by providing early predictions that can contribute to prevention or early treatment, especially in cases with high risk factors. The project relies on data analysis, cleaning, pattern discovery, and relationship analysis, followed by training classification models such as Logistic Regression, </w:t>
+      </w:r>
+      <w:r>
+        <w:rPr>
+          <w:rFonts w:asciiTheme="majorBidi" w:hAnsiTheme="majorBidi" w:cstheme="majorBidi"/>
+          <w:sz w:val="24"/>
+          <w:szCs w:val="24"/>
+        </w:rPr>
+        <w:t>Decision Tree</w:t>
+      </w:r>
+      <w:r>
+        <w:rPr>
+          <w:rFonts w:asciiTheme="majorBidi" w:hAnsiTheme="majorBidi" w:cstheme="majorBidi"/>
+          <w:sz w:val="24"/>
+          <w:szCs w:val="24"/>
+        </w:rPr>
+        <w:t xml:space="preserve">, or </w:t>
+      </w:r>
+      <w:r>
+        <w:rPr>
+          <w:rFonts w:asciiTheme="majorBidi" w:hAnsiTheme="majorBidi" w:cstheme="majorBidi"/>
+          <w:sz w:val="24"/>
+          <w:szCs w:val="24"/>
+        </w:rPr>
+        <w:t xml:space="preserve">KNN </w:t>
+      </w:r>
+      <w:r>
+        <w:rPr>
+          <w:rFonts w:asciiTheme="majorBidi" w:hAnsiTheme="majorBidi" w:cstheme="majorBidi"/>
+          <w:sz w:val="24"/>
+          <w:szCs w:val="24"/>
+        </w:rPr>
+        <w:t>to predict the disease with high accuracy.</w:t>
       </w:r>
     </w:p>
     <w:p>
@@ -314,25 +374,15 @@
           <w:sz w:val="24"/>
           <w:szCs w:val="24"/>
         </w:rPr>
-        <w:t xml:space="preserve"> CSE</w:t>
-      </w:r>
-      <w:r>
-        <w:rPr>
-          <w:rFonts w:asciiTheme="majorBidi" w:hAnsiTheme="majorBidi" w:cstheme="majorBidi"/>
-          <w:sz w:val="24"/>
-          <w:szCs w:val="24"/>
-        </w:rPr>
-        <w:noBreakHyphen/>
-        <w:t>CIC</w:t>
-      </w:r>
-      <w:r>
-        <w:rPr>
-          <w:rFonts w:asciiTheme="majorBidi" w:hAnsiTheme="majorBidi" w:cstheme="majorBidi"/>
-          <w:sz w:val="24"/>
-          <w:szCs w:val="24"/>
-        </w:rPr>
-        <w:noBreakHyphen/>
-        <w:t xml:space="preserve">IDS2018 </w:t>
+        <w:t xml:space="preserve"> </w:t>
+      </w:r>
+      <w:r>
+        <w:rPr>
+          <w:rFonts w:asciiTheme="majorBidi" w:hAnsiTheme="majorBidi" w:cstheme="majorBidi"/>
+          <w:sz w:val="24"/>
+          <w:szCs w:val="24"/>
+        </w:rPr>
+        <w:t>Pima Indians Diabetes</w:t>
       </w:r>
     </w:p>
     <w:p>
@@ -350,28 +400,12 @@
           <w:sz w:val="24"/>
           <w:szCs w:val="24"/>
         </w:rPr>
-        <w:t>This dataset was originally created by the University of New Brunswick for analyzing DDoS data. You can find the full dataset </w:t>
-      </w:r>
-      <w:hyperlink r:id="rId5" w:tgtFrame="_blank" w:history="1">
-        <w:r>
-          <w:rPr>
-            <w:rStyle w:val="Hyperlink"/>
-            <w:rFonts w:asciiTheme="majorBidi" w:hAnsiTheme="majorBidi" w:cstheme="majorBidi"/>
-            <w:sz w:val="24"/>
-            <w:szCs w:val="24"/>
-          </w:rPr>
-          <w:t>here</w:t>
-        </w:r>
-      </w:hyperlink>
-      <w:r>
-        <w:rPr>
-          <w:rFonts w:asciiTheme="majorBidi" w:hAnsiTheme="majorBidi" w:cstheme="majorBidi"/>
-          <w:sz w:val="24"/>
-          <w:szCs w:val="24"/>
-        </w:rPr>
-        <w:t>. This dataset was sourced fully from 2018, and will not be updated in the future, however, new versions of the dataset will be available at the link above. The dataset itself was based on logs of the university's servers, which found various DoS attacks throughout the publicly available period. When writing machine learning notebooks for this data, note that the </w:t>
-      </w:r>
-      <w:r>
+        <w:t>This dataset is originally from the National Institute of Diabetes and Digestive and Kidney Diseases. The objective of the dataset is to diagnostically predict whether or not a patient has diabetes, based on certain diagnostic measurements included in the dataset. Several constraints were placed on the selection of these instances from a larger database. In particular, all patients here are females at least 21 years old of Pima Indian heritage.</w:t>
+      </w:r>
+    </w:p>
+    <w:p>
+      <w:pPr>
+        <w:spacing w:before="240" w:line="271" w:lineRule="auto"/>
         <w:rPr>
           <w:rFonts w:asciiTheme="majorBidi" w:hAnsiTheme="majorBidi" w:cstheme="majorBidi"/>
           <w:b/>
@@ -379,38 +413,8 @@
           <w:sz w:val="24"/>
           <w:szCs w:val="24"/>
         </w:rPr>
-        <w:t>Label</w:t>
-      </w:r>
-      <w:r>
-        <w:rPr>
-          <w:rFonts w:asciiTheme="majorBidi" w:hAnsiTheme="majorBidi" w:cstheme="majorBidi"/>
-          <w:sz w:val="24"/>
-          <w:szCs w:val="24"/>
-        </w:rPr>
-        <w:t> column is arguably the most important portion of data, as it determines if the packets sent are malicious or not. Reference the below </w:t>
-      </w:r>
-      <w:r>
-        <w:rPr>
-          <w:rFonts w:asciiTheme="majorBidi" w:hAnsiTheme="majorBidi" w:cstheme="majorBidi"/>
-          <w:i/>
-          <w:iCs/>
-          <w:sz w:val="24"/>
-          <w:szCs w:val="24"/>
-        </w:rPr>
-        <w:t>Column Structures</w:t>
-      </w:r>
-      <w:r>
-        <w:rPr>
-          <w:rFonts w:asciiTheme="majorBidi" w:hAnsiTheme="majorBidi" w:cstheme="majorBidi"/>
-          <w:sz w:val="24"/>
-          <w:szCs w:val="24"/>
-        </w:rPr>
-        <w:t> heading for more information about this and more columns.</w:t>
-      </w:r>
-    </w:p>
-    <w:p>
-      <w:pPr>
-        <w:spacing w:before="240" w:line="271" w:lineRule="auto"/>
+      </w:pPr>
+      <w:r>
         <w:rPr>
           <w:rFonts w:asciiTheme="majorBidi" w:hAnsiTheme="majorBidi" w:cstheme="majorBidi"/>
           <w:b/>
@@ -418,15 +422,6 @@
           <w:sz w:val="24"/>
           <w:szCs w:val="24"/>
         </w:rPr>
-      </w:pPr>
-      <w:r>
-        <w:rPr>
-          <w:rFonts w:asciiTheme="majorBidi" w:hAnsiTheme="majorBidi" w:cstheme="majorBidi"/>
-          <w:b/>
-          <w:bCs/>
-          <w:sz w:val="24"/>
-          <w:szCs w:val="24"/>
-        </w:rPr>
         <w:t>Column Structure</w:t>
       </w:r>
     </w:p>
@@ -445,23 +440,7 @@
           <w:sz w:val="24"/>
           <w:szCs w:val="24"/>
         </w:rPr>
-        <w:t xml:space="preserve">In total, there are eighty columns within this dataset, each of which corresponds to an entry in the IDS logging system that the </w:t>
-      </w:r>
-      <w:r>
-        <w:rPr>
-          <w:rFonts w:asciiTheme="majorBidi" w:hAnsiTheme="majorBidi" w:cstheme="majorBidi"/>
-          <w:sz w:val="24"/>
-          <w:szCs w:val="24"/>
-        </w:rPr>
-        <w:t>University</w:t>
-      </w:r>
-      <w:r>
-        <w:rPr>
-          <w:rFonts w:asciiTheme="majorBidi" w:hAnsiTheme="majorBidi" w:cstheme="majorBidi"/>
-          <w:sz w:val="24"/>
-          <w:szCs w:val="24"/>
-        </w:rPr>
-        <w:t xml:space="preserve"> of New Brunswick has in place. Since their system classifies traffic as both forward and backward, there are columns for both. The most important columns within this dataset are listed below.</w:t>
+        <w:t>The datasets consist of several medical predictor (independent) variables and one target (dependent) variable, Outcome. Independent variables include the number of pregnancies the patient has had, their BMI, insulin level, age, and so on.</w:t>
       </w:r>
     </w:p>
     <w:p>
@@ -483,7 +462,7 @@
           <w:sz w:val="24"/>
           <w:szCs w:val="24"/>
         </w:rPr>
-        <w:t>Dst Port (Destination port)</w:t>
+        <w:t>Pregnancies</w:t>
       </w:r>
     </w:p>
     <w:p>
@@ -505,7 +484,7 @@
           <w:sz w:val="24"/>
           <w:szCs w:val="24"/>
         </w:rPr>
-        <w:t>Protocol</w:t>
+        <w:t>Glucose</w:t>
       </w:r>
     </w:p>
     <w:p>
@@ -527,7 +506,7 @@
           <w:sz w:val="24"/>
           <w:szCs w:val="24"/>
         </w:rPr>
-        <w:t>Flow Duration</w:t>
+        <w:t>BloodPressure</w:t>
       </w:r>
     </w:p>
     <w:p>
@@ -549,7 +528,7 @@
           <w:sz w:val="24"/>
           <w:szCs w:val="24"/>
         </w:rPr>
-        <w:t>Tot Fwd Pkts (Total forward packets)</w:t>
+        <w:t>SkinThickness</w:t>
       </w:r>
     </w:p>
     <w:p>
@@ -571,7 +550,7 @@
           <w:sz w:val="24"/>
           <w:szCs w:val="24"/>
         </w:rPr>
-        <w:t>Tot Bwd Pkts (Total backward packets)</w:t>
+        <w:t>Insulin</w:t>
       </w:r>
     </w:p>
     <w:p>
@@ -593,11 +572,15 @@
           <w:sz w:val="24"/>
           <w:szCs w:val="24"/>
         </w:rPr>
-        <w:t>Label (Label)</w:t>
-      </w:r>
-    </w:p>
-    <w:p>
-      <w:pPr>
+        <w:t>BMI</w:t>
+      </w:r>
+    </w:p>
+    <w:p>
+      <w:pPr>
+        <w:numPr>
+          <w:ilvl w:val="0"/>
+          <w:numId w:val="13"/>
+        </w:numPr>
         <w:spacing w:before="240" w:line="271" w:lineRule="auto"/>
         <w:rPr>
           <w:rFonts w:asciiTheme="majorBidi" w:hAnsiTheme="majorBidi" w:cstheme="majorBidi"/>
@@ -608,10 +591,84 @@
       <w:r>
         <w:rPr>
           <w:rFonts w:asciiTheme="majorBidi" w:hAnsiTheme="majorBidi" w:cstheme="majorBidi"/>
+          <w:sz w:val="24"/>
+          <w:szCs w:val="24"/>
+        </w:rPr>
+        <w:t>DiabetesPedigreeFunction</w:t>
+      </w:r>
+    </w:p>
+    <w:p>
+      <w:pPr>
+        <w:numPr>
+          <w:ilvl w:val="0"/>
+          <w:numId w:val="13"/>
+        </w:numPr>
+        <w:spacing w:before="240" w:line="271" w:lineRule="auto"/>
+        <w:rPr>
+          <w:rFonts w:asciiTheme="majorBidi" w:hAnsiTheme="majorBidi" w:cstheme="majorBidi"/>
+          <w:sz w:val="24"/>
+          <w:szCs w:val="24"/>
+        </w:rPr>
+      </w:pPr>
+      <w:r>
+        <w:rPr>
+          <w:rFonts w:asciiTheme="majorBidi" w:hAnsiTheme="majorBidi" w:cstheme="majorBidi"/>
+          <w:sz w:val="24"/>
+          <w:szCs w:val="24"/>
+        </w:rPr>
+        <w:t>Age</w:t>
+      </w:r>
+    </w:p>
+    <w:p>
+      <w:pPr>
+        <w:numPr>
+          <w:ilvl w:val="0"/>
+          <w:numId w:val="13"/>
+        </w:numPr>
+        <w:spacing w:before="240" w:line="271" w:lineRule="auto"/>
+        <w:rPr>
+          <w:rFonts w:asciiTheme="majorBidi" w:hAnsiTheme="majorBidi" w:cstheme="majorBidi"/>
+          <w:sz w:val="24"/>
+          <w:szCs w:val="24"/>
+        </w:rPr>
+      </w:pPr>
+      <w:r>
+        <w:rPr>
+          <w:rFonts w:asciiTheme="majorBidi" w:hAnsiTheme="majorBidi" w:cstheme="majorBidi"/>
+          <w:sz w:val="24"/>
+          <w:szCs w:val="24"/>
+        </w:rPr>
+        <w:t>Outcome</w:t>
+      </w:r>
+    </w:p>
+    <w:p>
+      <w:pPr>
+        <w:spacing w:before="240" w:line="271" w:lineRule="auto"/>
+        <w:rPr>
+          <w:rFonts w:asciiTheme="majorBidi" w:hAnsiTheme="majorBidi" w:cstheme="majorBidi"/>
+          <w:sz w:val="24"/>
+          <w:szCs w:val="24"/>
+        </w:rPr>
+      </w:pPr>
+    </w:p>
+    <w:p>
+      <w:pPr>
+        <w:spacing w:before="240" w:line="271" w:lineRule="auto"/>
+        <w:rPr>
+          <w:rFonts w:asciiTheme="majorBidi" w:hAnsiTheme="majorBidi" w:cstheme="majorBidi" w:hint="cs"/>
+          <w:sz w:val="24"/>
+          <w:szCs w:val="24"/>
+          <w:rtl/>
+        </w:rPr>
+      </w:pPr>
+      <w:r>
+        <w:rPr>
+          <w:rFonts w:asciiTheme="majorBidi" w:hAnsiTheme="majorBidi" w:cstheme="majorBidi"/>
           <w:b/>
           <w:sz w:val="24"/>
           <w:szCs w:val="24"/>
         </w:rPr>
+        <w:lastRenderedPageBreak/>
         <w:t>Dataset Composition:</w:t>
       </w:r>
     </w:p>
@@ -633,8 +690,15 @@
           <w:sz w:val="24"/>
           <w:szCs w:val="24"/>
         </w:rPr>
-        <w:lastRenderedPageBreak/>
-        <w:t>Total samples: 9,858,796</w:t>
+        <w:t xml:space="preserve">Total samples: </w:t>
+      </w:r>
+      <w:r>
+        <w:rPr>
+          <w:rFonts w:asciiTheme="majorBidi" w:hAnsiTheme="majorBidi" w:cstheme="majorBidi"/>
+          <w:sz w:val="24"/>
+          <w:szCs w:val="24"/>
+        </w:rPr>
+        <w:t xml:space="preserve">780 </w:t>
       </w:r>
     </w:p>
     <w:p>
@@ -655,7 +719,7 @@
           <w:sz w:val="24"/>
           <w:szCs w:val="24"/>
         </w:rPr>
-        <w:t>Files processed: 10 daily capture files</w:t>
+        <w:t>Number of columns: 9</w:t>
       </w:r>
     </w:p>
     <w:p>
@@ -676,7 +740,7 @@
           <w:sz w:val="24"/>
           <w:szCs w:val="24"/>
         </w:rPr>
-        <w:t>Benign traffic (legitimate): 7,191,860 samples (72.95%)</w:t>
+        <w:t>Type: Numeric (All values ​​are numeric)</w:t>
       </w:r>
     </w:p>
     <w:p>
@@ -697,7 +761,7 @@
           <w:sz w:val="24"/>
           <w:szCs w:val="24"/>
         </w:rPr>
-        <w:t>Attack traffic (malicious): 2,666,936 samples (27.05%)</w:t>
+        <w:t>Target: Outcome column (Binary Classification)</w:t>
       </w:r>
     </w:p>
     <w:p>
@@ -771,7 +835,25 @@
           <w:sz w:val="24"/>
           <w:szCs w:val="24"/>
         </w:rPr>
-        <w:t>Missing Value and Anomaly Handling:</w:t>
+        <w:t>Missing Value and Anomaly Handling</w:t>
+      </w:r>
+      <w:r>
+        <w:rPr>
+          <w:rFonts w:asciiTheme="majorBidi" w:hAnsiTheme="majorBidi" w:cstheme="majorBidi"/>
+          <w:b/>
+          <w:sz w:val="24"/>
+          <w:szCs w:val="24"/>
+        </w:rPr>
+        <w:t xml:space="preserve"> and duplicated data</w:t>
+      </w:r>
+      <w:r>
+        <w:rPr>
+          <w:rFonts w:asciiTheme="majorBidi" w:hAnsiTheme="majorBidi" w:cstheme="majorBidi"/>
+          <w:b/>
+          <w:sz w:val="24"/>
+          <w:szCs w:val="24"/>
+        </w:rPr>
+        <w:t>:</w:t>
       </w:r>
     </w:p>
     <w:p>
@@ -792,8 +874,18 @@
           <w:sz w:val="24"/>
           <w:szCs w:val="24"/>
         </w:rPr>
-        <w:t>Infinite values (positive and negative) were identified and converted to NaN</w:t>
-      </w:r>
+        <w:t xml:space="preserve">Infinite values (positive and negative) were identified and converted to </w:t>
+      </w:r>
+      <w:proofErr w:type="spellStart"/>
+      <w:r>
+        <w:rPr>
+          <w:rFonts w:asciiTheme="majorBidi" w:hAnsiTheme="majorBidi" w:cstheme="majorBidi"/>
+          <w:sz w:val="24"/>
+          <w:szCs w:val="24"/>
+        </w:rPr>
+        <w:t>NaN</w:t>
+      </w:r>
+      <w:proofErr w:type="spellEnd"/>
     </w:p>
     <w:p>
       <w:pPr>
@@ -1157,6 +1249,7 @@
         <w:rPr>
           <w:rFonts w:asciiTheme="majorBidi" w:hAnsiTheme="majorBidi" w:cstheme="majorBidi"/>
           <w:b/>
+          <w:noProof/>
           <w:sz w:val="24"/>
           <w:szCs w:val="24"/>
         </w:rPr>
@@ -1177,7 +1270,7 @@
                     <pic:cNvPicPr/>
                   </pic:nvPicPr>
                   <pic:blipFill>
-                    <a:blip r:embed="rId6"/>
+                    <a:blip r:embed="rId5"/>
                     <a:stretch>
                       <a:fillRect/>
                     </a:stretch>
@@ -1249,6 +1342,7 @@
         </w:rPr>
       </w:pPr>
       <w:bookmarkStart w:id="6" w:name="random_forest"/>
+      <w:bookmarkStart w:id="7" w:name="_GoBack"/>
       <w:r>
         <w:rPr>
           <w:rFonts w:asciiTheme="majorBidi" w:hAnsiTheme="majorBidi" w:cstheme="majorBidi"/>
@@ -1260,6 +1354,7 @@
       </w:r>
       <w:bookmarkEnd w:id="6"/>
     </w:p>
+    <w:bookmarkEnd w:id="7"/>
     <w:p>
       <w:pPr>
         <w:spacing w:after="210"/>
@@ -1291,7 +1386,25 @@
           <w:sz w:val="24"/>
           <w:szCs w:val="24"/>
         </w:rPr>
-        <w:t>, Random Forest was configured with conservative hyperparameters to achieve realistic performance:</w:t>
+        <w:t xml:space="preserve">, Random Forest was configured with conservative </w:t>
+      </w:r>
+      <w:proofErr w:type="spellStart"/>
+      <w:r>
+        <w:rPr>
+          <w:rFonts w:asciiTheme="majorBidi" w:hAnsiTheme="majorBidi" w:cstheme="majorBidi"/>
+          <w:sz w:val="24"/>
+          <w:szCs w:val="24"/>
+        </w:rPr>
+        <w:t>hyperparameters</w:t>
+      </w:r>
+      <w:proofErr w:type="spellEnd"/>
+      <w:r>
+        <w:rPr>
+          <w:rFonts w:asciiTheme="majorBidi" w:hAnsiTheme="majorBidi" w:cstheme="majorBidi"/>
+          <w:sz w:val="24"/>
+          <w:szCs w:val="24"/>
+        </w:rPr>
+        <w:t xml:space="preserve"> to achieve realistic performance:</w:t>
       </w:r>
     </w:p>
     <w:p>
@@ -1312,7 +1425,25 @@
           <w:sz w:val="24"/>
           <w:szCs w:val="24"/>
         </w:rPr>
-        <w:t>Number of trees (n_estimators): 50</w:t>
+        <w:t>Number of trees (</w:t>
+      </w:r>
+      <w:proofErr w:type="spellStart"/>
+      <w:r>
+        <w:rPr>
+          <w:rFonts w:asciiTheme="majorBidi" w:eastAsia="Georgia" w:hAnsiTheme="majorBidi" w:cstheme="majorBidi"/>
+          <w:sz w:val="24"/>
+          <w:szCs w:val="24"/>
+        </w:rPr>
+        <w:t>n_estimators</w:t>
+      </w:r>
+      <w:proofErr w:type="spellEnd"/>
+      <w:r>
+        <w:rPr>
+          <w:rFonts w:asciiTheme="majorBidi" w:eastAsia="Georgia" w:hAnsiTheme="majorBidi" w:cstheme="majorBidi"/>
+          <w:sz w:val="24"/>
+          <w:szCs w:val="24"/>
+        </w:rPr>
+        <w:t>): 50</w:t>
       </w:r>
     </w:p>
     <w:p>
@@ -1495,7 +1626,25 @@
           <w:sz w:val="24"/>
           <w:szCs w:val="24"/>
         </w:rPr>
-        <w:t>Precision is 0.9993, so almost every flow predicted as attack is truly malicious.​​</w:t>
+        <w:t xml:space="preserve">Precision is 0.9993, so almost every flow predicted as attack is truly </w:t>
+      </w:r>
+      <w:proofErr w:type="gramStart"/>
+      <w:r>
+        <w:rPr>
+          <w:rFonts w:asciiTheme="majorBidi" w:hAnsiTheme="majorBidi" w:cstheme="majorBidi"/>
+          <w:sz w:val="24"/>
+          <w:szCs w:val="24"/>
+        </w:rPr>
+        <w:t>malicious.​</w:t>
+      </w:r>
+      <w:proofErr w:type="gramEnd"/>
+      <w:r>
+        <w:rPr>
+          <w:rFonts w:asciiTheme="majorBidi" w:hAnsiTheme="majorBidi" w:cstheme="majorBidi"/>
+          <w:sz w:val="24"/>
+          <w:szCs w:val="24"/>
+        </w:rPr>
+        <w:t>​</w:t>
       </w:r>
     </w:p>
     <w:p>
@@ -1517,7 +1666,25 @@
           <w:sz w:val="24"/>
           <w:szCs w:val="24"/>
         </w:rPr>
-        <w:t>Recall is 0.9993, so the model successfully detects almost all real attacks.​​</w:t>
+        <w:t xml:space="preserve">Recall is 0.9993, so the model successfully detects almost all real </w:t>
+      </w:r>
+      <w:proofErr w:type="gramStart"/>
+      <w:r>
+        <w:rPr>
+          <w:rFonts w:asciiTheme="majorBidi" w:hAnsiTheme="majorBidi" w:cstheme="majorBidi"/>
+          <w:sz w:val="24"/>
+          <w:szCs w:val="24"/>
+        </w:rPr>
+        <w:t>attacks.​</w:t>
+      </w:r>
+      <w:proofErr w:type="gramEnd"/>
+      <w:r>
+        <w:rPr>
+          <w:rFonts w:asciiTheme="majorBidi" w:hAnsiTheme="majorBidi" w:cstheme="majorBidi"/>
+          <w:sz w:val="24"/>
+          <w:szCs w:val="24"/>
+        </w:rPr>
+        <w:t>​</w:t>
       </w:r>
     </w:p>
     <w:p>
@@ -1549,7 +1716,25 @@
           <w:szCs w:val="24"/>
         </w:rPr>
         <w:noBreakHyphen/>
-        <w:t>score is 0.9993, showing a very good balance between precision and recall.​​</w:t>
+        <w:t xml:space="preserve">score is 0.9993, showing a very good balance between precision and </w:t>
+      </w:r>
+      <w:proofErr w:type="gramStart"/>
+      <w:r>
+        <w:rPr>
+          <w:rFonts w:asciiTheme="majorBidi" w:hAnsiTheme="majorBidi" w:cstheme="majorBidi"/>
+          <w:sz w:val="24"/>
+          <w:szCs w:val="24"/>
+        </w:rPr>
+        <w:t>recall.​</w:t>
+      </w:r>
+      <w:proofErr w:type="gramEnd"/>
+      <w:r>
+        <w:rPr>
+          <w:rFonts w:asciiTheme="majorBidi" w:hAnsiTheme="majorBidi" w:cstheme="majorBidi"/>
+          <w:sz w:val="24"/>
+          <w:szCs w:val="24"/>
+        </w:rPr>
+        <w:t>​</w:t>
       </w:r>
     </w:p>
     <w:p>
@@ -1571,7 +1756,25 @@
           <w:sz w:val="24"/>
           <w:szCs w:val="24"/>
         </w:rPr>
-        <w:t>AUC is 1.0000, indicating an almost perfect separation between benign and malicious traffic over all thresholds.​​</w:t>
+        <w:t xml:space="preserve">AUC is 1.0000, indicating an almost perfect separation between benign and malicious traffic over all </w:t>
+      </w:r>
+      <w:proofErr w:type="gramStart"/>
+      <w:r>
+        <w:rPr>
+          <w:rFonts w:asciiTheme="majorBidi" w:hAnsiTheme="majorBidi" w:cstheme="majorBidi"/>
+          <w:sz w:val="24"/>
+          <w:szCs w:val="24"/>
+        </w:rPr>
+        <w:t>thresholds.​</w:t>
+      </w:r>
+      <w:proofErr w:type="gramEnd"/>
+      <w:r>
+        <w:rPr>
+          <w:rFonts w:asciiTheme="majorBidi" w:hAnsiTheme="majorBidi" w:cstheme="majorBidi"/>
+          <w:sz w:val="24"/>
+          <w:szCs w:val="24"/>
+        </w:rPr>
+        <w:t>​</w:t>
       </w:r>
     </w:p>
     <w:p>
@@ -1605,7 +1808,7 @@
                     <pic:cNvPicPr/>
                   </pic:nvPicPr>
                   <pic:blipFill>
-                    <a:blip r:embed="rId7"/>
+                    <a:blip r:embed="rId6"/>
                     <a:stretch>
                       <a:fillRect/>
                     </a:stretch>
@@ -1645,8 +1848,18 @@
           <w:sz w:val="24"/>
           <w:szCs w:val="24"/>
         </w:rPr>
-        <w:t>From the confusion matrix, only a very small number of benign flows are wrongly flagged as attacks (false positives).​</w:t>
-      </w:r>
+        <w:t>From the confusion matrix, only a very small number of benign flows are wrongly flagged as attacks (false positives</w:t>
+      </w:r>
+      <w:proofErr w:type="gramStart"/>
+      <w:r>
+        <w:rPr>
+          <w:rFonts w:asciiTheme="majorBidi" w:hAnsiTheme="majorBidi" w:cstheme="majorBidi"/>
+          <w:sz w:val="24"/>
+          <w:szCs w:val="24"/>
+        </w:rPr>
+        <w:t>).​</w:t>
+      </w:r>
+      <w:proofErr w:type="gramEnd"/>
     </w:p>
     <w:p>
       <w:pPr>
@@ -1667,8 +1880,18 @@
           <w:sz w:val="24"/>
           <w:szCs w:val="24"/>
         </w:rPr>
-        <w:t>Also, only a very small number of attack flows are missed and predicted as safe (false negatives).​</w:t>
-      </w:r>
+        <w:t>Also, only a very small number of attack flows are missed and predicted as safe (false negatives</w:t>
+      </w:r>
+      <w:proofErr w:type="gramStart"/>
+      <w:r>
+        <w:rPr>
+          <w:rFonts w:asciiTheme="majorBidi" w:hAnsiTheme="majorBidi" w:cstheme="majorBidi"/>
+          <w:sz w:val="24"/>
+          <w:szCs w:val="24"/>
+        </w:rPr>
+        <w:t>).​</w:t>
+      </w:r>
+      <w:proofErr w:type="gramEnd"/>
     </w:p>
     <w:p>
       <w:pPr>
@@ -1707,8 +1930,18 @@
           <w:szCs w:val="24"/>
         </w:rPr>
         <w:noBreakHyphen/>
-        <w:t>IDS2018 dataset.​</w:t>
-      </w:r>
+        <w:t xml:space="preserve">IDS2018 </w:t>
+      </w:r>
+      <w:proofErr w:type="gramStart"/>
+      <w:r>
+        <w:rPr>
+          <w:rFonts w:asciiTheme="majorBidi" w:hAnsiTheme="majorBidi" w:cstheme="majorBidi"/>
+          <w:sz w:val="24"/>
+          <w:szCs w:val="24"/>
+        </w:rPr>
+        <w:t>dataset.​</w:t>
+      </w:r>
+      <w:proofErr w:type="gramEnd"/>
     </w:p>
     <w:p>
       <w:pPr>
@@ -1740,7 +1973,7 @@
                     <pic:cNvPicPr/>
                   </pic:nvPicPr>
                   <pic:blipFill>
-                    <a:blip r:embed="rId8"/>
+                    <a:blip r:embed="rId7"/>
                     <a:stretch>
                       <a:fillRect/>
                     </a:stretch>
@@ -1781,7 +2014,7 @@
           <w:szCs w:val="24"/>
         </w:rPr>
       </w:pPr>
-      <w:bookmarkStart w:id="7" w:name="convolutional_neural_networks_cnn"/>
+      <w:bookmarkStart w:id="8" w:name="convolutional_neural_networks_cnn"/>
       <w:r>
         <w:rPr>
           <w:rFonts w:asciiTheme="majorBidi" w:hAnsiTheme="majorBidi" w:cstheme="majorBidi"/>
@@ -1791,7 +2024,7 @@
         </w:rPr>
         <w:t>Convolutional Neural Networks (CNN)</w:t>
       </w:r>
-      <w:bookmarkEnd w:id="7"/>
+      <w:bookmarkEnd w:id="8"/>
     </w:p>
     <w:p>
       <w:pPr>
@@ -1831,7 +2064,25 @@
           <w:szCs w:val="24"/>
         </w:rPr>
         <w:lastRenderedPageBreak/>
-        <w:t>It takes input of shape (18,1)(18,1), so it uses the same 18 basic flow features as a 1</w:t>
+        <w:t>It takes input of shape (18,</w:t>
+      </w:r>
+      <w:proofErr w:type="gramStart"/>
+      <w:r>
+        <w:rPr>
+          <w:rFonts w:asciiTheme="majorBidi" w:hAnsiTheme="majorBidi" w:cstheme="majorBidi"/>
+          <w:sz w:val="24"/>
+          <w:szCs w:val="24"/>
+        </w:rPr>
+        <w:t>1)(</w:t>
+      </w:r>
+      <w:proofErr w:type="gramEnd"/>
+      <w:r>
+        <w:rPr>
+          <w:rFonts w:asciiTheme="majorBidi" w:hAnsiTheme="majorBidi" w:cstheme="majorBidi"/>
+          <w:sz w:val="24"/>
+          <w:szCs w:val="24"/>
+        </w:rPr>
+        <w:t>18,1), so it uses the same 18 basic flow features as a 1</w:t>
       </w:r>
       <w:r>
         <w:rPr>
@@ -1871,8 +2122,18 @@
           <w:szCs w:val="24"/>
         </w:rPr>
         <w:noBreakHyphen/>
-        <w:t>pooling in between to learn local patterns in the feature sequence.​</w:t>
-      </w:r>
+        <w:t xml:space="preserve">pooling in between to learn local patterns in the feature </w:t>
+      </w:r>
+      <w:proofErr w:type="gramStart"/>
+      <w:r>
+        <w:rPr>
+          <w:rFonts w:asciiTheme="majorBidi" w:hAnsiTheme="majorBidi" w:cstheme="majorBidi"/>
+          <w:sz w:val="24"/>
+          <w:szCs w:val="24"/>
+        </w:rPr>
+        <w:t>sequence.​</w:t>
+      </w:r>
+      <w:proofErr w:type="gramEnd"/>
     </w:p>
     <w:p>
       <w:pPr>
@@ -1902,8 +2163,18 @@
           <w:szCs w:val="24"/>
         </w:rPr>
         <w:noBreakHyphen/>
-        <w:t>dimensional vector, followed by a Dense layer (128 units) and Dropout for regularization.​</w:t>
-      </w:r>
+        <w:t xml:space="preserve">dimensional vector, followed by a Dense layer (128 units) and Dropout for </w:t>
+      </w:r>
+      <w:proofErr w:type="gramStart"/>
+      <w:r>
+        <w:rPr>
+          <w:rFonts w:asciiTheme="majorBidi" w:hAnsiTheme="majorBidi" w:cstheme="majorBidi"/>
+          <w:sz w:val="24"/>
+          <w:szCs w:val="24"/>
+        </w:rPr>
+        <w:t>regularization.​</w:t>
+      </w:r>
+      <w:proofErr w:type="gramEnd"/>
     </w:p>
     <w:p>
       <w:pPr>
@@ -1924,8 +2195,18 @@
           <w:sz w:val="24"/>
           <w:szCs w:val="24"/>
         </w:rPr>
-        <w:t>The final Dense layer with 1 neuron outputs the binary prediction (safe vs. attack) using a sigmoid activation.​</w:t>
-      </w:r>
+        <w:t xml:space="preserve">The final Dense layer with 1 neuron outputs the binary prediction (safe vs. attack) using a sigmoid </w:t>
+      </w:r>
+      <w:proofErr w:type="gramStart"/>
+      <w:r>
+        <w:rPr>
+          <w:rFonts w:asciiTheme="majorBidi" w:hAnsiTheme="majorBidi" w:cstheme="majorBidi"/>
+          <w:sz w:val="24"/>
+          <w:szCs w:val="24"/>
+        </w:rPr>
+        <w:t>activation.​</w:t>
+      </w:r>
+      <w:proofErr w:type="gramEnd"/>
     </w:p>
     <w:p>
       <w:pPr>
@@ -2016,8 +2297,18 @@
           <w:sz w:val="24"/>
           <w:szCs w:val="24"/>
         </w:rPr>
-        <w:t>, showing the CNN learns the training patterns very well.​</w:t>
-      </w:r>
+        <w:t xml:space="preserve">, showing the CNN learns the training patterns very </w:t>
+      </w:r>
+      <w:proofErr w:type="gramStart"/>
+      <w:r>
+        <w:rPr>
+          <w:rFonts w:asciiTheme="majorBidi" w:hAnsiTheme="majorBidi" w:cstheme="majorBidi"/>
+          <w:sz w:val="24"/>
+          <w:szCs w:val="24"/>
+        </w:rPr>
+        <w:t>well.​</w:t>
+      </w:r>
+      <w:proofErr w:type="gramEnd"/>
     </w:p>
     <w:p>
       <w:pPr>
@@ -2056,8 +2347,18 @@
           <w:sz w:val="24"/>
           <w:szCs w:val="24"/>
         </w:rPr>
-        <w:t>, which means it generalizes strongly to unseen network flows.​</w:t>
-      </w:r>
+        <w:t xml:space="preserve">, which means it generalizes strongly to unseen network </w:t>
+      </w:r>
+      <w:proofErr w:type="gramStart"/>
+      <w:r>
+        <w:rPr>
+          <w:rFonts w:asciiTheme="majorBidi" w:hAnsiTheme="majorBidi" w:cstheme="majorBidi"/>
+          <w:sz w:val="24"/>
+          <w:szCs w:val="24"/>
+        </w:rPr>
+        <w:t>flows.​</w:t>
+      </w:r>
+      <w:proofErr w:type="gramEnd"/>
     </w:p>
     <w:p>
       <w:pPr>
@@ -2123,8 +2424,18 @@
           <w:sz w:val="24"/>
           <w:szCs w:val="24"/>
         </w:rPr>
-        <w:t>, so almost all benign flows are correctly identified and rarely confused with attacks.​</w:t>
-      </w:r>
+        <w:t xml:space="preserve">, so almost all benign flows are correctly identified and rarely confused with </w:t>
+      </w:r>
+      <w:proofErr w:type="gramStart"/>
+      <w:r>
+        <w:rPr>
+          <w:rFonts w:asciiTheme="majorBidi" w:hAnsiTheme="majorBidi" w:cstheme="majorBidi"/>
+          <w:sz w:val="24"/>
+          <w:szCs w:val="24"/>
+        </w:rPr>
+        <w:t>attacks.​</w:t>
+      </w:r>
+      <w:proofErr w:type="gramEnd"/>
     </w:p>
     <w:p>
       <w:pPr>
@@ -2190,8 +2501,18 @@
           <w:sz w:val="24"/>
           <w:szCs w:val="24"/>
         </w:rPr>
-        <w:t>, indicating that most attacks are detected and there are few false alarms or misses for this class.​</w:t>
-      </w:r>
+        <w:t xml:space="preserve">, indicating that most attacks are detected and there are few false alarms or misses for this </w:t>
+      </w:r>
+      <w:proofErr w:type="gramStart"/>
+      <w:r>
+        <w:rPr>
+          <w:rFonts w:asciiTheme="majorBidi" w:hAnsiTheme="majorBidi" w:cstheme="majorBidi"/>
+          <w:sz w:val="24"/>
+          <w:szCs w:val="24"/>
+        </w:rPr>
+        <w:t>class.​</w:t>
+      </w:r>
+      <w:proofErr w:type="gramEnd"/>
     </w:p>
     <w:p>
       <w:pPr>
@@ -2224,7 +2545,7 @@
                     <pic:cNvPicPr/>
                   </pic:nvPicPr>
                   <pic:blipFill rotWithShape="1">
-                    <a:blip r:embed="rId9"/>
+                    <a:blip r:embed="rId8"/>
                     <a:srcRect l="1750" t="9350" r="12660" b="58931"/>
                     <a:stretch>
                       <a:fillRect/>
@@ -2305,8 +2626,18 @@
           <w:sz w:val="24"/>
           <w:szCs w:val="24"/>
         </w:rPr>
-        <w:t> normal flows correctly predicted as normal (true negatives).​</w:t>
-      </w:r>
+        <w:t> normal flows correctly predicted as normal (true negatives</w:t>
+      </w:r>
+      <w:proofErr w:type="gramStart"/>
+      <w:r>
+        <w:rPr>
+          <w:rFonts w:asciiTheme="majorBidi" w:hAnsiTheme="majorBidi" w:cstheme="majorBidi"/>
+          <w:sz w:val="24"/>
+          <w:szCs w:val="24"/>
+        </w:rPr>
+        <w:t>).​</w:t>
+      </w:r>
+      <w:proofErr w:type="gramEnd"/>
     </w:p>
     <w:p>
       <w:pPr>
@@ -2337,8 +2668,18 @@
           <w:sz w:val="24"/>
           <w:szCs w:val="24"/>
         </w:rPr>
-        <w:t> attack flows correctly predicted as attack (true positives).​</w:t>
-      </w:r>
+        <w:t> attack flows correctly predicted as attack (true positives</w:t>
+      </w:r>
+      <w:proofErr w:type="gramStart"/>
+      <w:r>
+        <w:rPr>
+          <w:rFonts w:asciiTheme="majorBidi" w:hAnsiTheme="majorBidi" w:cstheme="majorBidi"/>
+          <w:sz w:val="24"/>
+          <w:szCs w:val="24"/>
+        </w:rPr>
+        <w:t>).​</w:t>
+      </w:r>
+      <w:proofErr w:type="gramEnd"/>
     </w:p>
     <w:p>
       <w:pPr>
@@ -2370,8 +2711,18 @@
           <w:sz w:val="24"/>
           <w:szCs w:val="24"/>
         </w:rPr>
-        <w:t> normal flows wrongly predicted as attack (false positives).​</w:t>
-      </w:r>
+        <w:t> normal flows wrongly predicted as attack (false positives</w:t>
+      </w:r>
+      <w:proofErr w:type="gramStart"/>
+      <w:r>
+        <w:rPr>
+          <w:rFonts w:asciiTheme="majorBidi" w:hAnsiTheme="majorBidi" w:cstheme="majorBidi"/>
+          <w:sz w:val="24"/>
+          <w:szCs w:val="24"/>
+        </w:rPr>
+        <w:t>).​</w:t>
+      </w:r>
+      <w:proofErr w:type="gramEnd"/>
     </w:p>
     <w:p>
       <w:pPr>
@@ -2402,8 +2753,18 @@
           <w:sz w:val="24"/>
           <w:szCs w:val="24"/>
         </w:rPr>
-        <w:t> attack flows wrongly predicted as normal (false negatives).​</w:t>
-      </w:r>
+        <w:t> attack flows wrongly predicted as normal (false negatives</w:t>
+      </w:r>
+      <w:proofErr w:type="gramStart"/>
+      <w:r>
+        <w:rPr>
+          <w:rFonts w:asciiTheme="majorBidi" w:hAnsiTheme="majorBidi" w:cstheme="majorBidi"/>
+          <w:sz w:val="24"/>
+          <w:szCs w:val="24"/>
+        </w:rPr>
+        <w:t>).​</w:t>
+      </w:r>
+      <w:proofErr w:type="gramEnd"/>
     </w:p>
     <w:p>
       <w:pPr>
@@ -2435,7 +2796,7 @@
                     <pic:cNvPicPr/>
                   </pic:nvPicPr>
                   <pic:blipFill>
-                    <a:blip r:embed="rId10"/>
+                    <a:blip r:embed="rId9"/>
                     <a:stretch>
                       <a:fillRect/>
                     </a:stretch>
@@ -2486,8 +2847,18 @@
           <w:sz w:val="24"/>
           <w:szCs w:val="24"/>
         </w:rPr>
-        <w:t>Overall, the CNN provides highly accurate intrusion detection, with slightly more errors than the Random Forest but still very strong performance for both normal and attack classes.​</w:t>
-      </w:r>
+        <w:t xml:space="preserve">Overall, the CNN provides highly accurate intrusion detection, with slightly more errors than the Random Forest but still very strong performance for both normal and attack </w:t>
+      </w:r>
+      <w:proofErr w:type="gramStart"/>
+      <w:r>
+        <w:rPr>
+          <w:rFonts w:asciiTheme="majorBidi" w:hAnsiTheme="majorBidi" w:cstheme="majorBidi"/>
+          <w:sz w:val="24"/>
+          <w:szCs w:val="24"/>
+        </w:rPr>
+        <w:t>classes.​</w:t>
+      </w:r>
+      <w:proofErr w:type="gramEnd"/>
     </w:p>
     <w:p>
       <w:pPr>
@@ -2498,7 +2869,7 @@
           <w:szCs w:val="24"/>
         </w:rPr>
       </w:pPr>
-      <w:bookmarkStart w:id="8" w:name="isolation_forest"/>
+      <w:bookmarkStart w:id="9" w:name="isolation_forest"/>
       <w:r>
         <w:rPr>
           <w:rFonts w:asciiTheme="majorBidi" w:hAnsiTheme="majorBidi" w:cstheme="majorBidi"/>
@@ -2508,7 +2879,7 @@
         </w:rPr>
         <w:t>Isolation Forest</w:t>
       </w:r>
-      <w:bookmarkEnd w:id="8"/>
+      <w:bookmarkEnd w:id="9"/>
     </w:p>
     <w:p>
       <w:pPr>
@@ -2546,7 +2917,25 @@
           <w:sz w:val="24"/>
           <w:szCs w:val="24"/>
         </w:rPr>
-        <w:t>Number of trees (n_estimators): 100</w:t>
+        <w:t>Number of trees (</w:t>
+      </w:r>
+      <w:proofErr w:type="spellStart"/>
+      <w:r>
+        <w:rPr>
+          <w:rFonts w:asciiTheme="majorBidi" w:eastAsia="Georgia" w:hAnsiTheme="majorBidi" w:cstheme="majorBidi"/>
+          <w:sz w:val="24"/>
+          <w:szCs w:val="24"/>
+        </w:rPr>
+        <w:t>n_estimators</w:t>
+      </w:r>
+      <w:proofErr w:type="spellEnd"/>
+      <w:r>
+        <w:rPr>
+          <w:rFonts w:asciiTheme="majorBidi" w:eastAsia="Georgia" w:hAnsiTheme="majorBidi" w:cstheme="majorBidi"/>
+          <w:sz w:val="24"/>
+          <w:szCs w:val="24"/>
+        </w:rPr>
+        <w:t>): 100</w:t>
       </w:r>
     </w:p>
     <w:p>
@@ -2640,7 +3029,7 @@
           <w:szCs w:val="24"/>
         </w:rPr>
       </w:pPr>
-      <w:bookmarkStart w:id="9" w:name="model_results"/>
+      <w:bookmarkStart w:id="10" w:name="model_results"/>
       <w:r>
         <w:rPr>
           <w:rFonts w:asciiTheme="majorBidi" w:hAnsiTheme="majorBidi" w:cstheme="majorBidi"/>
@@ -2650,7 +3039,7 @@
         </w:rPr>
         <w:t>Results</w:t>
       </w:r>
-      <w:bookmarkEnd w:id="9"/>
+      <w:bookmarkEnd w:id="10"/>
       <w:r>
         <w:rPr>
           <w:rFonts w:asciiTheme="majorBidi" w:hAnsiTheme="majorBidi" w:cstheme="majorBidi"/>
@@ -2711,8 +3100,19 @@
           <w:szCs w:val="24"/>
         </w:rPr>
         <w:noBreakHyphen/>
-        <w:t>thirds of flows.​</w:t>
-      </w:r>
+        <w:t xml:space="preserve">thirds of </w:t>
+      </w:r>
+      <w:proofErr w:type="gramStart"/>
+      <w:r>
+        <w:rPr>
+          <w:rFonts w:asciiTheme="majorBidi" w:hAnsiTheme="majorBidi" w:cstheme="majorBidi"/>
+          <w:bCs/>
+          <w:sz w:val="24"/>
+          <w:szCs w:val="24"/>
+        </w:rPr>
+        <w:t>flows.​</w:t>
+      </w:r>
+      <w:proofErr w:type="gramEnd"/>
     </w:p>
     <w:p>
       <w:pPr>
@@ -2793,8 +3193,19 @@
           <w:sz w:val="24"/>
           <w:szCs w:val="24"/>
         </w:rPr>
-        <w:t>, meaning most predicted safe flows are truly safe, and most real safe flows are detected.​</w:t>
-      </w:r>
+        <w:t xml:space="preserve">, meaning most predicted safe flows are truly safe, and most real safe flows are </w:t>
+      </w:r>
+      <w:proofErr w:type="gramStart"/>
+      <w:r>
+        <w:rPr>
+          <w:rFonts w:asciiTheme="majorBidi" w:hAnsiTheme="majorBidi" w:cstheme="majorBidi"/>
+          <w:bCs/>
+          <w:sz w:val="24"/>
+          <w:szCs w:val="24"/>
+        </w:rPr>
+        <w:t>detected.​</w:t>
+      </w:r>
+      <w:proofErr w:type="gramEnd"/>
     </w:p>
     <w:p>
       <w:pPr>
@@ -2903,8 +3314,19 @@
           <w:sz w:val="24"/>
           <w:szCs w:val="24"/>
         </w:rPr>
-        <w:t>) are very low; the model rarely identifies attacks correctly.​</w:t>
-      </w:r>
+        <w:t xml:space="preserve">) are very low; the model rarely identifies attacks </w:t>
+      </w:r>
+      <w:proofErr w:type="gramStart"/>
+      <w:r>
+        <w:rPr>
+          <w:rFonts w:asciiTheme="majorBidi" w:hAnsiTheme="majorBidi" w:cstheme="majorBidi"/>
+          <w:bCs/>
+          <w:sz w:val="24"/>
+          <w:szCs w:val="24"/>
+        </w:rPr>
+        <w:t>correctly.​</w:t>
+      </w:r>
+      <w:proofErr w:type="gramEnd"/>
     </w:p>
     <w:p>
       <w:pPr>
@@ -2938,7 +3360,7 @@
                     <pic:cNvPicPr/>
                   </pic:nvPicPr>
                   <pic:blipFill>
-                    <a:blip r:embed="rId11"/>
+                    <a:blip r:embed="rId10"/>
                     <a:stretch>
                       <a:fillRect/>
                     </a:stretch>
@@ -3014,8 +3436,19 @@
           <w:sz w:val="24"/>
           <w:szCs w:val="24"/>
         </w:rPr>
-        <w:t> safe flows are correctly predicted as safe (true negatives).​</w:t>
-      </w:r>
+        <w:t> safe flows are correctly predicted as safe (true negatives</w:t>
+      </w:r>
+      <w:proofErr w:type="gramStart"/>
+      <w:r>
+        <w:rPr>
+          <w:rFonts w:asciiTheme="majorBidi" w:hAnsiTheme="majorBidi" w:cstheme="majorBidi"/>
+          <w:bCs/>
+          <w:sz w:val="24"/>
+          <w:szCs w:val="24"/>
+        </w:rPr>
+        <w:t>).​</w:t>
+      </w:r>
+      <w:proofErr w:type="gramEnd"/>
     </w:p>
     <w:p>
       <w:pPr>
@@ -3048,8 +3481,19 @@
           <w:sz w:val="24"/>
           <w:szCs w:val="24"/>
         </w:rPr>
-        <w:t> attack flows are correctly predicted as attack (true positives).​</w:t>
-      </w:r>
+        <w:t> attack flows are correctly predicted as attack (true positives</w:t>
+      </w:r>
+      <w:proofErr w:type="gramStart"/>
+      <w:r>
+        <w:rPr>
+          <w:rFonts w:asciiTheme="majorBidi" w:hAnsiTheme="majorBidi" w:cstheme="majorBidi"/>
+          <w:bCs/>
+          <w:sz w:val="24"/>
+          <w:szCs w:val="24"/>
+        </w:rPr>
+        <w:t>).​</w:t>
+      </w:r>
+      <w:proofErr w:type="gramEnd"/>
     </w:p>
     <w:p>
       <w:pPr>
@@ -3082,8 +3526,19 @@
           <w:sz w:val="24"/>
           <w:szCs w:val="24"/>
         </w:rPr>
-        <w:t> safe flows are wrongly flagged as attacks (false positives).​</w:t>
-      </w:r>
+        <w:t> safe flows are wrongly flagged as attacks (false positives</w:t>
+      </w:r>
+      <w:proofErr w:type="gramStart"/>
+      <w:r>
+        <w:rPr>
+          <w:rFonts w:asciiTheme="majorBidi" w:hAnsiTheme="majorBidi" w:cstheme="majorBidi"/>
+          <w:bCs/>
+          <w:sz w:val="24"/>
+          <w:szCs w:val="24"/>
+        </w:rPr>
+        <w:t>).​</w:t>
+      </w:r>
+      <w:proofErr w:type="gramEnd"/>
     </w:p>
     <w:p>
       <w:pPr>
@@ -3116,8 +3571,19 @@
           <w:sz w:val="24"/>
           <w:szCs w:val="24"/>
         </w:rPr>
-        <w:t> attack flows are missed and predicted as safe (false negatives).​</w:t>
-      </w:r>
+        <w:t> attack flows are missed and predicted as safe (false negatives</w:t>
+      </w:r>
+      <w:proofErr w:type="gramStart"/>
+      <w:r>
+        <w:rPr>
+          <w:rFonts w:asciiTheme="majorBidi" w:hAnsiTheme="majorBidi" w:cstheme="majorBidi"/>
+          <w:bCs/>
+          <w:sz w:val="24"/>
+          <w:szCs w:val="24"/>
+        </w:rPr>
+        <w:t>).​</w:t>
+      </w:r>
+      <w:proofErr w:type="gramEnd"/>
     </w:p>
     <w:p>
       <w:pPr>
@@ -3150,7 +3616,7 @@
                     <pic:cNvPicPr/>
                   </pic:nvPicPr>
                   <pic:blipFill>
-                    <a:blip r:embed="rId12"/>
+                    <a:blip r:embed="rId11"/>
                     <a:stretch>
                       <a:fillRect/>
                     </a:stretch>
@@ -3309,7 +3775,7 @@
     </w:p>
     <w:tbl>
       <w:tblPr>
-        <w:tblStyle w:val="PlainTable1"/>
+        <w:tblStyle w:val="1"/>
         <w:tblW w:w="0" w:type="auto"/>
         <w:tblLook w:val="04A0" w:firstRow="1" w:lastRow="0" w:firstColumn="1" w:lastColumn="0" w:noHBand="0" w:noVBand="1"/>
       </w:tblPr>
@@ -4015,7 +4481,7 @@
 </file>
 
 <file path=word/numbering.xml><?xml version="1.0" encoding="utf-8"?>
-<w:numbering xmlns:wpc="http://schemas.microsoft.com/office/word/2010/wordprocessingCanvas" xmlns:cx="http://schemas.microsoft.com/office/drawing/2014/chartex" xmlns:cx1="http://schemas.microsoft.com/office/drawing/2015/9/8/chartex" xmlns:cx2="http://schemas.microsoft.com/office/drawing/2015/10/21/chartex" xmlns:cx3="http://schemas.microsoft.com/office/drawing/2016/5/9/chartex" xmlns:cx4="http://schemas.microsoft.com/office/drawing/2016/5/10/chartex" xmlns:cx5="http://schemas.microsoft.com/office/drawing/2016/5/11/chartex" xmlns:cx6="http://schemas.microsoft.com/office/drawing/2016/5/12/chartex" xmlns:cx7="http://schemas.microsoft.com/office/drawing/2016/5/13/chartex" xmlns:cx8="http://schemas.microsoft.com/office/drawing/2016/5/14/chartex" xmlns:mc="http://schemas.openxmlformats.org/markup-compatibility/2006" xmlns:aink="http://schemas.microsoft.com/office/drawing/2016/ink" xmlns:am3d="http://schemas.microsoft.com/office/drawing/2017/model3d" xmlns:o="urn:schemas-microsoft-com:office:office" xmlns:oel="http://schemas.microsoft.com/office/2019/extlst" xmlns:r="http://schemas.openxmlformats.org/officeDocument/2006/relationships" xmlns:m="http://schemas.openxmlformats.org/officeDocument/2006/math" xmlns:v="urn:schemas-microsoft-com:vml" xmlns:wp14="http://schemas.microsoft.com/office/word/2010/wordprocessingDrawing" xmlns:wp="http://schemas.openxmlformats.org/drawingml/2006/wordprocessingDrawing" xmlns:w10="urn:schemas-microsoft-com:office:word" xmlns:w="http://schemas.openxmlformats.org/wordprocessingml/2006/main" xmlns:w14="http://schemas.microsoft.com/office/word/2010/wordml" xmlns:w15="http://schemas.microsoft.com/office/word/2012/wordml" xmlns:w16cex="http://schemas.microsoft.com/office/word/2018/wordml/cex" xmlns:w16cid="http://schemas.microsoft.com/office/word/2016/wordml/cid" xmlns:w16="http://schemas.microsoft.com/office/word/2018/wordml" xmlns:w16du="http://schemas.microsoft.com/office/word/2023/wordml/word16du" xmlns:w16sdtdh="http://schemas.microsoft.com/office/word/2020/wordml/sdtdatahash" xmlns:w16sdtfl="http://schemas.microsoft.com/office/word/2024/wordml/sdtformatlock" xmlns:w16se="http://schemas.microsoft.com/office/word/2015/wordml/symex" xmlns:wpg="http://schemas.microsoft.com/office/word/2010/wordprocessingGroup" xmlns:wpi="http://schemas.microsoft.com/office/word/2010/wordprocessingInk" xmlns:wne="http://schemas.microsoft.com/office/word/2006/wordml" xmlns:wps="http://schemas.microsoft.com/office/word/2010/wordprocessingShape" mc:Ignorable="w14 w15 w16se w16cid w16 w16cex w16sdtdh w16sdtfl w16du wp14">
+<w:numbering xmlns:wpc="http://schemas.microsoft.com/office/word/2010/wordprocessingCanvas" xmlns:cx="http://schemas.microsoft.com/office/drawing/2014/chartex" xmlns:mc="http://schemas.openxmlformats.org/markup-compatibility/2006" xmlns:o="urn:schemas-microsoft-com:office:office" xmlns:r="http://schemas.openxmlformats.org/officeDocument/2006/relationships" xmlns:m="http://schemas.openxmlformats.org/officeDocument/2006/math" xmlns:v="urn:schemas-microsoft-com:vml" xmlns:wp14="http://schemas.microsoft.com/office/word/2010/wordprocessingDrawing" xmlns:wp="http://schemas.openxmlformats.org/drawingml/2006/wordprocessingDrawing" xmlns:w10="urn:schemas-microsoft-com:office:word" xmlns:w="http://schemas.openxmlformats.org/wordprocessingml/2006/main" xmlns:w14="http://schemas.microsoft.com/office/word/2010/wordml" xmlns:w15="http://schemas.microsoft.com/office/word/2012/wordml" xmlns:w16se="http://schemas.microsoft.com/office/word/2015/wordml/symex" xmlns:wpg="http://schemas.microsoft.com/office/word/2010/wordprocessingGroup" xmlns:wpi="http://schemas.microsoft.com/office/word/2010/wordprocessingInk" xmlns:wne="http://schemas.microsoft.com/office/word/2006/wordml" xmlns:wps="http://schemas.microsoft.com/office/word/2010/wordprocessingShape" mc:Ignorable="w14 w15 w16se wp14">
   <w:abstractNum w:abstractNumId="0" w15:restartNumberingAfterBreak="0">
     <w:nsid w:val="093D1A1E"/>
     <w:multiLevelType w:val="hybridMultilevel"/>
@@ -5832,68 +6298,68 @@
       <w:lvlJc w:val="left"/>
     </w:lvl>
   </w:abstractNum>
-  <w:num w:numId="1" w16cid:durableId="1158032802">
+  <w:num w:numId="1">
     <w:abstractNumId w:val="15"/>
   </w:num>
-  <w:num w:numId="2" w16cid:durableId="1167134495">
+  <w:num w:numId="2">
     <w:abstractNumId w:val="10"/>
   </w:num>
-  <w:num w:numId="3" w16cid:durableId="2069646475">
+  <w:num w:numId="3">
     <w:abstractNumId w:val="5"/>
   </w:num>
-  <w:num w:numId="4" w16cid:durableId="222984686">
+  <w:num w:numId="4">
     <w:abstractNumId w:val="2"/>
   </w:num>
-  <w:num w:numId="5" w16cid:durableId="1546017495">
+  <w:num w:numId="5">
     <w:abstractNumId w:val="6"/>
   </w:num>
-  <w:num w:numId="6" w16cid:durableId="568617631">
+  <w:num w:numId="6">
     <w:abstractNumId w:val="18"/>
   </w:num>
-  <w:num w:numId="7" w16cid:durableId="2085375623">
+  <w:num w:numId="7">
     <w:abstractNumId w:val="9"/>
   </w:num>
-  <w:num w:numId="8" w16cid:durableId="1179736447">
+  <w:num w:numId="8">
     <w:abstractNumId w:val="4"/>
   </w:num>
-  <w:num w:numId="9" w16cid:durableId="843403393">
+  <w:num w:numId="9">
     <w:abstractNumId w:val="0"/>
   </w:num>
-  <w:num w:numId="10" w16cid:durableId="892156105">
+  <w:num w:numId="10">
     <w:abstractNumId w:val="14"/>
   </w:num>
-  <w:num w:numId="11" w16cid:durableId="881209113">
+  <w:num w:numId="11">
     <w:abstractNumId w:val="16"/>
   </w:num>
-  <w:num w:numId="12" w16cid:durableId="84346798">
+  <w:num w:numId="12">
     <w:abstractNumId w:val="3"/>
   </w:num>
-  <w:num w:numId="13" w16cid:durableId="1559168616">
+  <w:num w:numId="13">
     <w:abstractNumId w:val="1"/>
   </w:num>
-  <w:num w:numId="14" w16cid:durableId="1487628329">
+  <w:num w:numId="14">
     <w:abstractNumId w:val="7"/>
   </w:num>
-  <w:num w:numId="15" w16cid:durableId="1654603341">
+  <w:num w:numId="15">
     <w:abstractNumId w:val="8"/>
   </w:num>
-  <w:num w:numId="16" w16cid:durableId="1109810130">
+  <w:num w:numId="16">
     <w:abstractNumId w:val="11"/>
   </w:num>
-  <w:num w:numId="17" w16cid:durableId="51201008">
+  <w:num w:numId="17">
     <w:abstractNumId w:val="17"/>
   </w:num>
-  <w:num w:numId="18" w16cid:durableId="519708705">
+  <w:num w:numId="18">
     <w:abstractNumId w:val="13"/>
   </w:num>
-  <w:num w:numId="19" w16cid:durableId="1526406720">
+  <w:num w:numId="19">
     <w:abstractNumId w:val="12"/>
   </w:num>
 </w:numbering>
 </file>
 
 <file path=word/styles.xml><?xml version="1.0" encoding="utf-8"?>
-<w:styles xmlns:mc="http://schemas.openxmlformats.org/markup-compatibility/2006" xmlns:r="http://schemas.openxmlformats.org/officeDocument/2006/relationships" xmlns:w="http://schemas.openxmlformats.org/wordprocessingml/2006/main" xmlns:w14="http://schemas.microsoft.com/office/word/2010/wordml" xmlns:w15="http://schemas.microsoft.com/office/word/2012/wordml" xmlns:w16cex="http://schemas.microsoft.com/office/word/2018/wordml/cex" xmlns:w16cid="http://schemas.microsoft.com/office/word/2016/wordml/cid" xmlns:w16="http://schemas.microsoft.com/office/word/2018/wordml" xmlns:w16du="http://schemas.microsoft.com/office/word/2023/wordml/word16du" xmlns:w16sdtdh="http://schemas.microsoft.com/office/word/2020/wordml/sdtdatahash" xmlns:w16sdtfl="http://schemas.microsoft.com/office/word/2024/wordml/sdtformatlock" xmlns:w16se="http://schemas.microsoft.com/office/word/2015/wordml/symex" mc:Ignorable="w14 w15 w16se w16cid w16 w16cex w16sdtdh w16sdtfl w16du">
+<w:styles xmlns:mc="http://schemas.openxmlformats.org/markup-compatibility/2006" xmlns:r="http://schemas.openxmlformats.org/officeDocument/2006/relationships" xmlns:w="http://schemas.openxmlformats.org/wordprocessingml/2006/main" xmlns:w14="http://schemas.microsoft.com/office/word/2010/wordml" xmlns:w15="http://schemas.microsoft.com/office/word/2012/wordml" xmlns:w16se="http://schemas.microsoft.com/office/word/2015/wordml/symex" mc:Ignorable="w14 w15 w16se">
   <w:docDefaults>
     <w:rPrDefault>
       <w:rPr>
@@ -5909,7 +6375,7 @@
       </w:pPr>
     </w:pPrDefault>
   </w:docDefaults>
-  <w:latentStyles w:defLockedState="0" w:defUIPriority="99" w:defSemiHidden="0" w:defUnhideWhenUsed="0" w:defQFormat="0" w:count="376">
+  <w:latentStyles w:defLockedState="0" w:defUIPriority="99" w:defSemiHidden="0" w:defUnhideWhenUsed="0" w:defQFormat="0" w:count="371">
     <w:lsdException w:name="Normal" w:uiPriority="0" w:qFormat="1"/>
     <w:lsdException w:name="heading 1" w:uiPriority="9" w:qFormat="1"/>
     <w:lsdException w:name="heading 2" w:semiHidden="1" w:uiPriority="9" w:unhideWhenUsed="1" w:qFormat="1"/>
@@ -6281,22 +6747,18 @@
     <w:lsdException w:name="List Table 5 Dark Accent 6" w:uiPriority="50"/>
     <w:lsdException w:name="List Table 6 Colorful Accent 6" w:uiPriority="51"/>
     <w:lsdException w:name="List Table 7 Colorful Accent 6" w:uiPriority="52"/>
-    <w:lsdException w:name="Mention" w:semiHidden="1" w:unhideWhenUsed="1"/>
-    <w:lsdException w:name="Smart Hyperlink" w:semiHidden="1" w:unhideWhenUsed="1"/>
-    <w:lsdException w:name="Hashtag" w:semiHidden="1" w:unhideWhenUsed="1"/>
-    <w:lsdException w:name="Unresolved Mention" w:semiHidden="1" w:unhideWhenUsed="1"/>
-    <w:lsdException w:name="Smart Link" w:semiHidden="1" w:unhideWhenUsed="1"/>
   </w:latentStyles>
-  <w:style w:type="paragraph" w:default="1" w:styleId="Normal">
+  <w:style w:type="paragraph" w:default="1" w:styleId="a">
     <w:name w:val="Normal"/>
     <w:qFormat/>
   </w:style>
-  <w:style w:type="character" w:default="1" w:styleId="DefaultParagraphFont">
+  <w:style w:type="character" w:default="1" w:styleId="a0">
     <w:name w:val="Default Paragraph Font"/>
     <w:uiPriority w:val="1"/>
+    <w:semiHidden/>
     <w:unhideWhenUsed/>
   </w:style>
-  <w:style w:type="table" w:default="1" w:styleId="TableNormal">
+  <w:style w:type="table" w:default="1" w:styleId="a1">
     <w:name w:val="Normal Table"/>
     <w:uiPriority w:val="99"/>
     <w:semiHidden/>
@@ -6311,7 +6773,7 @@
       </w:tblCellMar>
     </w:tblPr>
   </w:style>
-  <w:style w:type="numbering" w:default="1" w:styleId="NoList">
+  <w:style w:type="numbering" w:default="1" w:styleId="a2">
     <w:name w:val="No List"/>
     <w:uiPriority w:val="99"/>
     <w:semiHidden/>
@@ -6326,7 +6788,7 @@
   </w:style>
   <w:style w:type="table" w:customStyle="1" w:styleId="NormalGrid">
     <w:name w:val="Normal Grid"/>
-    <w:basedOn w:val="TableNormal"/>
+    <w:basedOn w:val="a1"/>
     <w:uiPriority w:val="39"/>
     <w:pPr>
       <w:spacing w:after="0" w:line="240" w:lineRule="auto"/>
@@ -6342,7 +6804,7 @@
   </w:style>
   <w:style w:type="character" w:styleId="Hyperlink">
     <w:name w:val="Hyperlink"/>
-    <w:basedOn w:val="DefaultParagraphFont"/>
+    <w:basedOn w:val="a0"/>
     <w:uiPriority w:val="99"/>
     <w:unhideWhenUsed/>
     <w:rsid w:val="008C4582"/>
@@ -6351,9 +6813,9 @@
       <w:u w:val="single"/>
     </w:rPr>
   </w:style>
-  <w:style w:type="character" w:styleId="UnresolvedMention">
+  <w:style w:type="character" w:customStyle="1" w:styleId="UnresolvedMention">
     <w:name w:val="Unresolved Mention"/>
-    <w:basedOn w:val="DefaultParagraphFont"/>
+    <w:basedOn w:val="a0"/>
     <w:uiPriority w:val="99"/>
     <w:semiHidden/>
     <w:unhideWhenUsed/>
@@ -6363,9 +6825,9 @@
       <w:shd w:val="clear" w:color="auto" w:fill="E1DFDD"/>
     </w:rPr>
   </w:style>
-  <w:style w:type="table" w:styleId="TableGrid">
+  <w:style w:type="table" w:styleId="a3">
     <w:name w:val="Table Grid"/>
-    <w:basedOn w:val="TableNormal"/>
+    <w:basedOn w:val="a1"/>
     <w:uiPriority w:val="39"/>
     <w:rsid w:val="002872BC"/>
     <w:pPr>
@@ -6382,9 +6844,9 @@
       </w:tblBorders>
     </w:tblPr>
   </w:style>
-  <w:style w:type="table" w:styleId="PlainTable1">
+  <w:style w:type="table" w:styleId="1">
     <w:name w:val="Plain Table 1"/>
-    <w:basedOn w:val="TableNormal"/>
+    <w:basedOn w:val="a1"/>
     <w:uiPriority w:val="41"/>
     <w:rsid w:val="002872BC"/>
     <w:pPr>
@@ -6445,9 +6907,9 @@
       </w:tcPr>
     </w:tblStylePr>
   </w:style>
-  <w:style w:type="table" w:styleId="PlainTable3">
+  <w:style w:type="table" w:styleId="3">
     <w:name w:val="Plain Table 3"/>
-    <w:basedOn w:val="TableNormal"/>
+    <w:basedOn w:val="a1"/>
     <w:uiPriority w:val="43"/>
     <w:rsid w:val="0020364B"/>
     <w:pPr>

</xml_diff>